<commit_message>
Updated URL for Git Pages
</commit_message>
<xml_diff>
--- a/Lab 1/Lab 1 HTML-GIT.docx
+++ b/Lab 1/Lab 1 HTML-GIT.docx
@@ -46,6 +46,7 @@
     <w:p>
       <w:pPr>
         <w:rPr>
+          <w:u w:val="single"/>
           <w:lang w:val="es-MX"/>
         </w:rPr>
       </w:pPr>
@@ -92,9 +93,15 @@
             <w:rStyle w:val="Hipervnculo"/>
             <w:lang w:val="es-MX"/>
           </w:rPr>
-          <w:t>https://dfd11.github.io/Lab-1/</w:t>
+          <w:t>https://dfd11.github.io/LabsDAW/Lab%201/index.html</w:t>
         </w:r>
       </w:hyperlink>
+      <w:r>
+        <w:rPr>
+          <w:lang w:val="es-MX"/>
+        </w:rPr>
+        <w:t xml:space="preserve"> </w:t>
+      </w:r>
     </w:p>
     <w:p>
       <w:pPr>
@@ -631,7 +638,6 @@
         <w:t xml:space="preserve">, </w:t>
       </w:r>
       <w:proofErr w:type="spellStart"/>
-      <w:proofErr w:type="gramStart"/>
       <w:r>
         <w:rPr>
           <w:b/>
@@ -649,16 +655,7 @@
           <w:szCs w:val="20"/>
           <w:lang w:val="es-MX"/>
         </w:rPr>
-        <w:t xml:space="preserve"> ,</w:t>
-      </w:r>
-      <w:proofErr w:type="gramEnd"/>
-      <w:r>
-        <w:rPr>
-          <w:sz w:val="20"/>
-          <w:szCs w:val="20"/>
-          <w:lang w:val="es-MX"/>
-        </w:rPr>
-        <w:t xml:space="preserve"> </w:t>
+        <w:t xml:space="preserve"> , </w:t>
       </w:r>
       <w:r>
         <w:rPr>

</xml_diff>